<commit_message>
Updated Implementation report and added new file.
A file structure for the integrated model was added to the report.

"requirements.txt" was added for project dependencies.
</commit_message>
<xml_diff>
--- a/Model_intergration.docx
+++ b/Model_intergration.docx
@@ -277,7 +277,23 @@
           <w:sz w:val="24"/>
           <w:szCs w:val="24"/>
         </w:rPr>
-        <w:t>Training the combined model using the merged dataset.</w:t>
+        <w:t xml:space="preserve">Training the combined model using the </w:t>
+      </w:r>
+      <w:r>
+        <w:rPr>
+          <w:rFonts w:hint="default"/>
+          <w:sz w:val="24"/>
+          <w:szCs w:val="24"/>
+          <w:lang w:val="en-US"/>
+        </w:rPr>
+        <w:t>DHGAS</w:t>
+      </w:r>
+      <w:r>
+        <w:rPr>
+          <w:sz w:val="24"/>
+          <w:szCs w:val="24"/>
+        </w:rPr>
+        <w:t xml:space="preserve"> dataset.</w:t>
       </w:r>
     </w:p>
     <w:p>
@@ -329,6 +345,216 @@
     </w:p>
     <w:p>
       <w:pPr>
+        <w:rPr>
+          <w:rFonts w:hint="default"/>
+          <w:b/>
+          <w:bCs/>
+          <w:sz w:val="24"/>
+          <w:szCs w:val="24"/>
+          <w:lang w:val="en-US"/>
+        </w:rPr>
+      </w:pPr>
+      <w:r>
+        <w:rPr>
+          <w:rFonts w:hint="default"/>
+          <w:b/>
+          <w:bCs/>
+          <w:sz w:val="24"/>
+          <w:szCs w:val="24"/>
+          <w:lang w:val="en-US"/>
+        </w:rPr>
+        <w:t>File Structure:</w:t>
+      </w:r>
+    </w:p>
+    <w:p>
+      <w:pPr>
+        <w:rPr>
+          <w:rFonts w:hint="default"/>
+          <w:b w:val="0"/>
+          <w:bCs w:val="0"/>
+          <w:sz w:val="24"/>
+          <w:szCs w:val="24"/>
+          <w:lang w:val="en-US"/>
+        </w:rPr>
+      </w:pPr>
+      <w:r>
+        <w:rPr>
+          <w:rFonts w:hint="default"/>
+          <w:b w:val="0"/>
+          <w:bCs w:val="0"/>
+          <w:sz w:val="24"/>
+          <w:szCs w:val="24"/>
+          <w:lang w:val="en-US"/>
+        </w:rPr>
+        <w:t>normalize.py : To normalize data.</w:t>
+      </w:r>
+    </w:p>
+    <w:p>
+      <w:pPr>
+        <w:rPr>
+          <w:rFonts w:hint="default"/>
+          <w:b w:val="0"/>
+          <w:bCs w:val="0"/>
+          <w:sz w:val="24"/>
+          <w:szCs w:val="24"/>
+          <w:lang w:val="en-US"/>
+        </w:rPr>
+      </w:pPr>
+      <w:r>
+        <w:rPr>
+          <w:rFonts w:hint="default"/>
+          <w:b w:val="0"/>
+          <w:bCs w:val="0"/>
+          <w:sz w:val="24"/>
+          <w:szCs w:val="24"/>
+          <w:lang w:val="en-US"/>
+        </w:rPr>
+        <w:t>intergrated_model.py : Will define the combined models.</w:t>
+      </w:r>
+    </w:p>
+    <w:p>
+      <w:pPr>
+        <w:rPr>
+          <w:rFonts w:hint="default"/>
+          <w:b w:val="0"/>
+          <w:bCs w:val="0"/>
+          <w:sz w:val="24"/>
+          <w:szCs w:val="24"/>
+          <w:lang w:val="en-US"/>
+        </w:rPr>
+      </w:pPr>
+      <w:r>
+        <w:rPr>
+          <w:rFonts w:hint="default"/>
+          <w:b w:val="0"/>
+          <w:bCs w:val="0"/>
+          <w:sz w:val="24"/>
+          <w:szCs w:val="24"/>
+          <w:lang w:val="en-US"/>
+        </w:rPr>
+        <w:t>rl_environment.py: For reinforcement learnging.</w:t>
+      </w:r>
+    </w:p>
+    <w:p>
+      <w:pPr>
+        <w:rPr>
+          <w:rFonts w:hint="default"/>
+          <w:b w:val="0"/>
+          <w:bCs w:val="0"/>
+          <w:sz w:val="24"/>
+          <w:szCs w:val="24"/>
+          <w:lang w:val="en-US"/>
+        </w:rPr>
+      </w:pPr>
+      <w:r>
+        <w:rPr>
+          <w:rFonts w:hint="default"/>
+          <w:b w:val="0"/>
+          <w:bCs w:val="0"/>
+          <w:sz w:val="24"/>
+          <w:szCs w:val="24"/>
+          <w:lang w:val="en-US"/>
+        </w:rPr>
+        <w:t>train.py: For training the new model using RL.</w:t>
+      </w:r>
+    </w:p>
+    <w:p>
+      <w:pPr>
+        <w:rPr>
+          <w:rFonts w:hint="default"/>
+          <w:b w:val="0"/>
+          <w:bCs w:val="0"/>
+          <w:sz w:val="24"/>
+          <w:szCs w:val="24"/>
+          <w:lang w:val="en-US"/>
+        </w:rPr>
+      </w:pPr>
+      <w:r>
+        <w:rPr>
+          <w:rFonts w:hint="default"/>
+          <w:b w:val="0"/>
+          <w:bCs w:val="0"/>
+          <w:sz w:val="24"/>
+          <w:szCs w:val="24"/>
+          <w:lang w:val="en-US"/>
+        </w:rPr>
+        <w:t>validate.py: To validate the trained model.</w:t>
+      </w:r>
+    </w:p>
+    <w:p>
+      <w:pPr>
+        <w:rPr>
+          <w:rFonts w:hint="default"/>
+          <w:b w:val="0"/>
+          <w:bCs w:val="0"/>
+          <w:sz w:val="24"/>
+          <w:szCs w:val="24"/>
+          <w:lang w:val="en-US"/>
+        </w:rPr>
+      </w:pPr>
+      <w:r>
+        <w:rPr>
+          <w:rFonts w:hint="default"/>
+          <w:b w:val="0"/>
+          <w:bCs w:val="0"/>
+          <w:sz w:val="24"/>
+          <w:szCs w:val="24"/>
+          <w:lang w:val="en-US"/>
+        </w:rPr>
+        <w:t>config.yaml : Will store parameters for training.</w:t>
+      </w:r>
+    </w:p>
+    <w:p>
+      <w:pPr>
+        <w:rPr>
+          <w:rFonts w:hint="default"/>
+          <w:b w:val="0"/>
+          <w:bCs w:val="0"/>
+          <w:sz w:val="24"/>
+          <w:szCs w:val="24"/>
+          <w:lang w:val="en-US"/>
+        </w:rPr>
+      </w:pPr>
+    </w:p>
+    <w:p>
+      <w:pPr>
+        <w:rPr>
+          <w:rFonts w:hint="default"/>
+          <w:b w:val="0"/>
+          <w:bCs w:val="0"/>
+          <w:sz w:val="24"/>
+          <w:szCs w:val="24"/>
+          <w:lang w:val="en-US"/>
+        </w:rPr>
+      </w:pPr>
+      <w:r>
+        <w:rPr>
+          <w:rFonts w:hint="default"/>
+          <w:b w:val="0"/>
+          <w:bCs w:val="0"/>
+          <w:sz w:val="24"/>
+          <w:szCs w:val="24"/>
+          <w:lang w:val="en-US"/>
+        </w:rPr>
+        <w:t>A README.md and requirements.txt file will be included for a brief explanation of the project. The requirements file will list dependencies needed to be installed with pip.</w:t>
+      </w:r>
+      <w:bookmarkStart w:id="0" w:name="_GoBack"/>
+      <w:bookmarkEnd w:id="0"/>
+    </w:p>
+    <w:p>
+      <w:pPr>
+        <w:rPr>
+          <w:rFonts w:hint="default"/>
+          <w:b w:val="0"/>
+          <w:bCs w:val="0"/>
+          <w:sz w:val="24"/>
+          <w:szCs w:val="24"/>
+          <w:lang w:val="en-US"/>
+        </w:rPr>
+      </w:pPr>
+    </w:p>
+    <w:p>
+      <w:pPr>
         <w:keepNext w:val="0"/>
         <w:keepLines w:val="0"/>
         <w:widowControl/>
@@ -406,29 +632,7 @@
           <w:szCs w:val="24"/>
           <w:lang w:val="en-US"/>
         </w:rPr>
-        <w:t xml:space="preserve">The DHGAS has a data set containing 4 columns of numeric data, divided into training and test data . The data will be read and normalized so each element of data gives equal contribution, since the some values in the training   data </w:t>
-      </w:r>
-      <w:r>
-        <w:rPr>
-          <w:rFonts w:hint="default"/>
-          <w:b w:val="0"/>
-          <w:bCs w:val="0"/>
-          <w:sz w:val="24"/>
-          <w:szCs w:val="24"/>
-          <w:lang w:val="en-US"/>
-        </w:rPr>
-        <w:t>significantly</w:t>
-      </w:r>
-      <w:r>
-        <w:rPr>
-          <w:rFonts w:hint="default"/>
-          <w:b w:val="0"/>
-          <w:bCs w:val="0"/>
-          <w:sz w:val="24"/>
-          <w:szCs w:val="24"/>
-          <w:lang w:val="en-US"/>
-        </w:rPr>
-        <w:t xml:space="preserve"> vary in magnitude compared to the test set.</w:t>
+        <w:t>The DHGAS has a data set containing 4 columns of numeric data, divided into training and test data . The data will be read and normalized so each element of data gives equal contribution, since the some values in the training   data significantly vary in magnitude compared to the test set.</w:t>
       </w:r>
     </w:p>
     <w:p>
@@ -455,7 +659,7 @@
           <w:szCs w:val="24"/>
           <w:lang w:val="en-US"/>
         </w:rPr>
-        <w:t>The normalied data will be stored separately</w:t>
+        <w:t>The normalized data will be stored separately</w:t>
       </w:r>
     </w:p>
     <w:p>
@@ -4597,8 +4801,6 @@
         </w:rPr>
         <w:t>1.0</w:t>
       </w:r>
-      <w:bookmarkStart w:id="0" w:name="_GoBack"/>
-      <w:bookmarkEnd w:id="0"/>
     </w:p>
     <w:p>
       <w:pPr>

</xml_diff>